<commit_message>
delete the old memebers page
</commit_message>
<xml_diff>
--- a/content/website/members (max)/v1/feedback.docx
+++ b/content/website/members (max)/v1/feedback.docx
@@ -17,7 +17,9 @@
         </w:tblBorders>
         <w:tblLayout w:type="autofit"/>
         <w:tblCellMar>
+          <w:top w:w="0" w:type="dxa"/>
           <w:left w:w="108" w:type="dxa"/>
+          <w:bottom w:w="0" w:type="dxa"/>
           <w:right w:w="108" w:type="dxa"/>
         </w:tblCellMar>
       </w:tblPr>
@@ -37,7 +39,9 @@
             <w:insideV w:val="single" w:color="auto" w:sz="4" w:space="0"/>
           </w:tblBorders>
           <w:tblCellMar>
+            <w:top w:w="0" w:type="dxa"/>
             <w:left w:w="108" w:type="dxa"/>
+            <w:bottom w:w="0" w:type="dxa"/>
             <w:right w:w="108" w:type="dxa"/>
           </w:tblCellMar>
         </w:tblPrEx>
@@ -114,7 +118,9 @@
             <w:insideV w:val="single" w:color="auto" w:sz="4" w:space="0"/>
           </w:tblBorders>
           <w:tblCellMar>
+            <w:top w:w="0" w:type="dxa"/>
             <w:left w:w="108" w:type="dxa"/>
+            <w:bottom w:w="0" w:type="dxa"/>
             <w:right w:w="108" w:type="dxa"/>
           </w:tblCellMar>
         </w:tblPrEx>
@@ -150,6 +156,28 @@
           <w:p>
             <w:pPr>
               <w:rPr>
+                <w:rFonts w:hint="default" w:eastAsiaTheme="minorEastAsia"/>
+                <w:vertAlign w:val="baseline"/>
+                <w:lang w:val="en-IE" w:eastAsia="zh-CN"/>
+              </w:rPr>
+            </w:pPr>
+            <w:r>
+              <w:rPr>
+                <w:rFonts w:hint="default"/>
+                <w:vertAlign w:val="baseline"/>
+                <w:lang w:val="en-IE" w:eastAsia="zh-CN"/>
+              </w:rPr>
+              <w:t>William</w:t>
+            </w:r>
+          </w:p>
+        </w:tc>
+        <w:tc>
+          <w:tcPr>
+            <w:tcW w:w="2954" w:type="dxa"/>
+          </w:tcPr>
+          <w:p>
+            <w:pPr>
+              <w:rPr>
                 <w:rFonts w:hint="eastAsia" w:eastAsiaTheme="minorEastAsia"/>
                 <w:vertAlign w:val="baseline"/>
                 <w:lang w:eastAsia="zh-CN"/>
@@ -157,33 +185,11 @@
             </w:pPr>
             <w:r>
               <w:rPr>
-                <w:rFonts w:hint="eastAsia"/>
-                <w:vertAlign w:val="baseline"/>
-                <w:lang w:val="en-US" w:eastAsia="zh-CN"/>
-              </w:rPr>
-              <w:t>Oskar</w:t>
-            </w:r>
-          </w:p>
-        </w:tc>
-        <w:tc>
-          <w:tcPr>
-            <w:tcW w:w="2954" w:type="dxa"/>
-          </w:tcPr>
-          <w:p>
-            <w:pPr>
-              <w:rPr>
                 <w:rFonts w:hint="eastAsia" w:eastAsiaTheme="minorEastAsia"/>
                 <w:vertAlign w:val="baseline"/>
                 <w:lang w:eastAsia="zh-CN"/>
               </w:rPr>
-            </w:pPr>
-            <w:r>
-              <w:rPr>
-                <w:rFonts w:hint="eastAsia" w:eastAsiaTheme="minorEastAsia"/>
-                <w:vertAlign w:val="baseline"/>
-                <w:lang w:eastAsia="zh-CN"/>
-              </w:rPr>
-              <w:t>I think the current design is too simple. You can consider removing the underline of the link in this part.</w:t>
+              <w:t>I think the page looks a bit rough at the moment, and I think the width of the page should be reduced, and the text and images look a bit messy.</w:t>
             </w:r>
           </w:p>
         </w:tc>
@@ -199,7 +205,9 @@
             <w:insideV w:val="single" w:color="auto" w:sz="4" w:space="0"/>
           </w:tblBorders>
           <w:tblCellMar>
+            <w:top w:w="0" w:type="dxa"/>
             <w:left w:w="108" w:type="dxa"/>
+            <w:bottom w:w="0" w:type="dxa"/>
             <w:right w:w="108" w:type="dxa"/>
           </w:tblCellMar>
         </w:tblPrEx>
@@ -235,6 +243,28 @@
           <w:p>
             <w:pPr>
               <w:rPr>
+                <w:rFonts w:hint="default" w:eastAsiaTheme="minorEastAsia"/>
+                <w:vertAlign w:val="baseline"/>
+                <w:lang w:val="en-IE" w:eastAsia="zh-CN"/>
+              </w:rPr>
+            </w:pPr>
+            <w:r>
+              <w:rPr>
+                <w:rFonts w:hint="default"/>
+                <w:vertAlign w:val="baseline"/>
+                <w:lang w:val="en-IE" w:eastAsia="zh-CN"/>
+              </w:rPr>
+              <w:t>Anson</w:t>
+            </w:r>
+          </w:p>
+        </w:tc>
+        <w:tc>
+          <w:tcPr>
+            <w:tcW w:w="2954" w:type="dxa"/>
+          </w:tcPr>
+          <w:p>
+            <w:pPr>
+              <w:rPr>
                 <w:rFonts w:hint="eastAsia" w:eastAsiaTheme="minorEastAsia"/>
                 <w:vertAlign w:val="baseline"/>
                 <w:lang w:eastAsia="zh-CN"/>
@@ -242,33 +272,11 @@
             </w:pPr>
             <w:r>
               <w:rPr>
-                <w:rFonts w:hint="eastAsia"/>
-                <w:vertAlign w:val="baseline"/>
-                <w:lang w:val="en-US" w:eastAsia="zh-CN"/>
-              </w:rPr>
-              <w:t>Cheng</w:t>
-            </w:r>
-          </w:p>
-        </w:tc>
-        <w:tc>
-          <w:tcPr>
-            <w:tcW w:w="2954" w:type="dxa"/>
-          </w:tcPr>
-          <w:p>
-            <w:pPr>
-              <w:rPr>
                 <w:rFonts w:hint="eastAsia" w:eastAsiaTheme="minorEastAsia"/>
                 <w:vertAlign w:val="baseline"/>
                 <w:lang w:eastAsia="zh-CN"/>
               </w:rPr>
-            </w:pPr>
-            <w:r>
-              <w:rPr>
-                <w:rFonts w:hint="eastAsia" w:eastAsiaTheme="minorEastAsia"/>
-                <w:vertAlign w:val="baseline"/>
-                <w:lang w:eastAsia="zh-CN"/>
-              </w:rPr>
-              <w:t>I don’t like this design. If it were me, I would choose to replace such text directly with a button.</w:t>
+              <w:t>I think the large images on the site are a bit inconsistent when the site is scaled, you can consider making them the same size in each viewport.</w:t>
             </w:r>
           </w:p>
         </w:tc>
@@ -284,7 +292,9 @@
             <w:insideV w:val="single" w:color="auto" w:sz="4" w:space="0"/>
           </w:tblBorders>
           <w:tblCellMar>
+            <w:top w:w="0" w:type="dxa"/>
             <w:left w:w="108" w:type="dxa"/>
+            <w:bottom w:w="0" w:type="dxa"/>
             <w:right w:w="108" w:type="dxa"/>
           </w:tblCellMar>
         </w:tblPrEx>
@@ -322,38 +332,38 @@
               <w:rPr>
                 <w:rFonts w:hint="eastAsia" w:eastAsiaTheme="minorEastAsia"/>
                 <w:vertAlign w:val="baseline"/>
+                <w:lang w:val="en-IE" w:eastAsia="zh-CN"/>
+              </w:rPr>
+            </w:pPr>
+            <w:r>
+              <w:rPr>
+                <w:rFonts w:hint="default"/>
+                <w:vertAlign w:val="baseline"/>
+                <w:lang w:val="en-IE" w:eastAsia="zh-CN"/>
+              </w:rPr>
+              <w:t>Eric G</w:t>
+            </w:r>
+          </w:p>
+        </w:tc>
+        <w:tc>
+          <w:tcPr>
+            <w:tcW w:w="2954" w:type="dxa"/>
+          </w:tcPr>
+          <w:p>
+            <w:pPr>
+              <w:rPr>
+                <w:rFonts w:hint="eastAsia" w:eastAsiaTheme="minorEastAsia"/>
+                <w:vertAlign w:val="baseline"/>
                 <w:lang w:eastAsia="zh-CN"/>
               </w:rPr>
             </w:pPr>
             <w:r>
               <w:rPr>
-                <w:rFonts w:hint="eastAsia"/>
-                <w:vertAlign w:val="baseline"/>
-                <w:lang w:val="en-US" w:eastAsia="zh-CN"/>
-              </w:rPr>
-              <w:t>Eric</w:t>
-            </w:r>
-          </w:p>
-        </w:tc>
-        <w:tc>
-          <w:tcPr>
-            <w:tcW w:w="2954" w:type="dxa"/>
-          </w:tcPr>
-          <w:p>
-            <w:pPr>
-              <w:rPr>
                 <w:rFonts w:hint="eastAsia" w:eastAsiaTheme="minorEastAsia"/>
                 <w:vertAlign w:val="baseline"/>
                 <w:lang w:eastAsia="zh-CN"/>
               </w:rPr>
-            </w:pPr>
-            <w:r>
-              <w:rPr>
-                <w:rFonts w:hint="eastAsia" w:eastAsiaTheme="minorEastAsia"/>
-                <w:vertAlign w:val="baseline"/>
-                <w:lang w:eastAsia="zh-CN"/>
-              </w:rPr>
-              <w:t>I like this design, but I think it seems a little out of place in the overall site and could be made more unique.</w:t>
+              <w:t>I think the overall feel of the site is good, but I think the text under the fee in the second section should be designed the same as the text in other sections to ensure consistency.</w:t>
             </w:r>
           </w:p>
         </w:tc>
@@ -366,6 +376,8 @@
           <w:lang w:eastAsia="zh-CN"/>
         </w:rPr>
       </w:pPr>
+      <w:bookmarkStart w:id="0" w:name="_GoBack"/>
+      <w:bookmarkEnd w:id="0"/>
     </w:p>
     <w:sectPr>
       <w:pgSz w:w="11906" w:h="16838"/>

</xml_diff>